<commit_message>
Correct project report according to project feedback
</commit_message>
<xml_diff>
--- a/Create_an_Analytical_Dataset/p2.submission-template.docx
+++ b/Create_an_Analytical_Dataset/p2.submission-template.docx
@@ -89,14 +89,29 @@
       <w:r>
         <w:t>What decisions needs to be made?</w:t>
       </w:r>
+      <w:bookmarkStart w:id="0" w:name="_GoBack"/>
+      <w:bookmarkEnd w:id="0"/>
     </w:p>
     <w:p>
       <w:pPr>
         <w:ind w:left="720"/>
         <w:contextualSpacing/>
       </w:pPr>
-      <w:r>
-        <w:t xml:space="preserve">Pawdacity is a leading pet store chain in Wyoming with 13 stores throughout the state. This year, Pawdacity would like to expand and open a 14th store. </w:t>
+      <w:proofErr w:type="spellStart"/>
+      <w:r>
+        <w:t>Pawdacity</w:t>
+      </w:r>
+      <w:proofErr w:type="spellEnd"/>
+      <w:r>
+        <w:t xml:space="preserve"> is a leading pet store chain in Wyoming with 13 stores throughout the state. This year, </w:t>
+      </w:r>
+      <w:proofErr w:type="spellStart"/>
+      <w:r>
+        <w:t>Pawdacity</w:t>
+      </w:r>
+      <w:proofErr w:type="spellEnd"/>
+      <w:r>
+        <w:t xml:space="preserve"> would like to expand and open a 14th store. </w:t>
       </w:r>
       <w:r>
         <w:t>The</w:t>
@@ -108,7 +123,15 @@
         <w:t>me</w:t>
       </w:r>
       <w:r>
-        <w:t xml:space="preserve"> to perform an analysis to recommend the city for Pawdacity’s newest store, based on predicted yearly sales.</w:t>
+        <w:t xml:space="preserve"> to perform an analysis to recommend the city for </w:t>
+      </w:r>
+      <w:proofErr w:type="spellStart"/>
+      <w:r>
+        <w:t>Pawdacity’s</w:t>
+      </w:r>
+      <w:proofErr w:type="spellEnd"/>
+      <w:r>
+        <w:t xml:space="preserve"> newest store, based on predicted yearly sales.</w:t>
       </w:r>
     </w:p>
     <w:p/>
@@ -131,7 +154,15 @@
         <w:contextualSpacing/>
       </w:pPr>
       <w:r>
-        <w:t xml:space="preserve">To be able to predict the suitable city for the new pet store for Pawdacity, the following data are needed for an accurate prediction that will guide the informed decision </w:t>
+        <w:t xml:space="preserve">To be able to predict the suitable city for the new pet store for </w:t>
+      </w:r>
+      <w:proofErr w:type="spellStart"/>
+      <w:r>
+        <w:t>Pawdacity</w:t>
+      </w:r>
+      <w:proofErr w:type="spellEnd"/>
+      <w:r>
+        <w:t xml:space="preserve">, the following data are needed for an accurate prediction that will guide the informed decision </w:t>
       </w:r>
       <w:r>
         <w:t>t</w:t>
@@ -217,7 +248,6 @@
           <w:numId w:val="2"/>
         </w:numPr>
       </w:pPr>
-      <w:bookmarkStart w:id="0" w:name="_GoBack"/>
       <w:r>
         <w:t>Yearly sales</w:t>
       </w:r>
@@ -225,11 +255,7 @@
         <w:t xml:space="preserve"> </w:t>
       </w:r>
       <w:r>
-        <w:t xml:space="preserve">in city: This data helps calculate the expected sales in each city. </w:t>
-      </w:r>
-      <w:bookmarkEnd w:id="0"/>
-      <w:r>
-        <w:t xml:space="preserve">This data will help make informed decision on where to open the next pet store with regards to revenue generated on sales within a particular city. </w:t>
+        <w:t xml:space="preserve">in city: This data helps calculate the expected sales in each city. This data will help make informed decision on where to open the next pet store with regards to revenue generated on sales within a particular city. </w:t>
       </w:r>
     </w:p>
     <w:p/>
@@ -502,7 +528,25 @@
                 <w:sz w:val="20"/>
                 <w:szCs w:val="20"/>
               </w:rPr>
-              <w:t>Total Pawdacity Sales</w:t>
+              <w:t xml:space="preserve">Total </w:t>
+            </w:r>
+            <w:proofErr w:type="spellStart"/>
+            <w:r>
+              <w:rPr>
+                <w:i/>
+                <w:sz w:val="20"/>
+                <w:szCs w:val="20"/>
+              </w:rPr>
+              <w:t>Pawdacity</w:t>
+            </w:r>
+            <w:proofErr w:type="spellEnd"/>
+            <w:r>
+              <w:rPr>
+                <w:i/>
+                <w:sz w:val="20"/>
+                <w:szCs w:val="20"/>
+              </w:rPr>
+              <w:t xml:space="preserve"> Sales</w:t>
             </w:r>
           </w:p>
         </w:tc>
@@ -900,6 +944,13 @@
     </w:p>
     <w:p/>
     <w:p>
+      <w:pPr>
+        <w:rPr>
+          <w:b/>
+          <w:bCs/>
+          <w:u w:val="single"/>
+        </w:rPr>
+      </w:pPr>
       <w:r>
         <w:rPr>
           <w:b/>
@@ -910,25 +961,185 @@
       </w:r>
     </w:p>
     <w:p>
-      <w:r>
-        <w:t xml:space="preserve">Cheyenne is the outlier in the dataset with total yearly sales of 917,892 among the eleven cities. I included the outlier in the dataset because </w:t>
-      </w:r>
-      <w:r>
-        <w:t xml:space="preserve">going through the dataset to find out why there is so much figure in the yearly sales, </w:t>
-      </w:r>
-      <w:r>
-        <w:t xml:space="preserve">I noticed that </w:t>
-      </w:r>
-      <w:r>
-        <w:t>Cheyenne recorded the highest sales among the eleven cities each month in 2010 with an average of 76,491 monthly sales. This is justified because Cheyenne is the most densely populated city among the eleven cities with a total of 14,613 families. In 2010, Cheyenne has a population census of about 59,466 counts which is the highest population recorded.</w:t>
-      </w:r>
-      <w:r>
-        <w:t xml:space="preserve"> With the available data, it makes sense that Cheyenne which is the outlier is a correct data hence I included it in the training dataset.</w:t>
-      </w:r>
-    </w:p>
-    <w:p>
-      <w:r>
-        <w:t>.</w:t>
+      <w:pPr>
+        <w:pStyle w:val="ListParagraph"/>
+        <w:numPr>
+          <w:ilvl w:val="0"/>
+          <w:numId w:val="3"/>
+        </w:numPr>
+      </w:pPr>
+      <w:r>
+        <w:rPr>
+          <w:u w:val="single"/>
+        </w:rPr>
+        <w:t>Rock</w:t>
+      </w:r>
+      <w:r>
+        <w:rPr>
+          <w:u w:val="single"/>
+        </w:rPr>
+        <w:t xml:space="preserve"> </w:t>
+      </w:r>
+      <w:r>
+        <w:rPr>
+          <w:u w:val="single"/>
+        </w:rPr>
+        <w:t>springs</w:t>
+      </w:r>
+      <w:r>
+        <w:t xml:space="preserve"> city is an outlier in terms of Land area with the highest land area of about 6,629sqkm. Further analysis into land area of Wyoming state shows that Rock</w:t>
+      </w:r>
+      <w:r>
+        <w:t xml:space="preserve"> S</w:t>
+      </w:r>
+      <w:r>
+        <w:t xml:space="preserve">pring’s county which is Sweetwater has the highest land area of about 10,395sqkm with a total of six cities. Except for Green River which is the second largest city with about 3,477sqkm, other cities in Sweetwater </w:t>
+      </w:r>
+      <w:r>
+        <w:t>has a land area less than 150sqkm. From the analysis of Land area in Sweetwater county, it makes sense that although Rocksprings city is an outlier, the data is accurate hence I included the city in the training dataset, more so, Land area does not affect the predicted yearly sales for the new pet store.</w:t>
+      </w:r>
+    </w:p>
+    <w:p>
+      <w:pPr>
+        <w:pStyle w:val="ListParagraph"/>
+      </w:pPr>
+    </w:p>
+    <w:p>
+      <w:pPr>
+        <w:pStyle w:val="ListParagraph"/>
+        <w:numPr>
+          <w:ilvl w:val="0"/>
+          <w:numId w:val="3"/>
+        </w:numPr>
+      </w:pPr>
+      <w:r>
+        <w:rPr>
+          <w:u w:val="single"/>
+        </w:rPr>
+        <w:t>Cheyenne</w:t>
+      </w:r>
+      <w:r>
+        <w:t xml:space="preserve"> city </w:t>
+      </w:r>
+      <w:r>
+        <w:t>is</w:t>
+      </w:r>
+      <w:r>
+        <w:t xml:space="preserve"> </w:t>
+      </w:r>
+      <w:r>
+        <w:t>an</w:t>
+      </w:r>
+      <w:r>
+        <w:t xml:space="preserve"> outlier in terms of </w:t>
+      </w:r>
+      <w:r>
+        <w:t xml:space="preserve">yearly sales </w:t>
+      </w:r>
+      <w:r>
+        <w:t xml:space="preserve">with </w:t>
+      </w:r>
+      <w:r>
+        <w:t xml:space="preserve">highest </w:t>
+      </w:r>
+      <w:r>
+        <w:t xml:space="preserve">total yearly sales of </w:t>
+      </w:r>
+      <w:r>
+        <w:t xml:space="preserve">about </w:t>
+      </w:r>
+      <w:r>
+        <w:t xml:space="preserve">917,892 among the eleven cities. I included the outlier in the dataset because going through the dataset to find out why there is so much figure in the yearly sales, I noticed that Cheyenne recorded the highest sales among the eleven cities each month in 2010 with an average of </w:t>
+      </w:r>
+      <w:r>
+        <w:t xml:space="preserve">about </w:t>
+      </w:r>
+      <w:r>
+        <w:t xml:space="preserve">76,491 </w:t>
+      </w:r>
+      <w:r>
+        <w:t>yearly</w:t>
+      </w:r>
+      <w:r>
+        <w:t xml:space="preserve"> sales. This is justified because Cheyenne is the most densely populated city among the eleven cities with a total of 14,613 families. In 2010, Cheyenne has a population census of about 59,466 counts which is the highest population recorded. With the available data, it makes sense that Cheyenne which is the outlier is a correct data hence I included it in the training dataset.</w:t>
+      </w:r>
+    </w:p>
+    <w:p>
+      <w:pPr>
+        <w:pStyle w:val="ListParagraph"/>
+      </w:pPr>
+    </w:p>
+    <w:p>
+      <w:pPr>
+        <w:pStyle w:val="ListParagraph"/>
+      </w:pPr>
+    </w:p>
+    <w:p>
+      <w:pPr>
+        <w:pStyle w:val="ListParagraph"/>
+        <w:numPr>
+          <w:ilvl w:val="0"/>
+          <w:numId w:val="3"/>
+        </w:numPr>
+      </w:pPr>
+      <w:r>
+        <w:rPr>
+          <w:u w:val="single"/>
+        </w:rPr>
+        <w:lastRenderedPageBreak/>
+        <w:t>Gillette</w:t>
+      </w:r>
+      <w:r>
+        <w:t xml:space="preserve"> city</w:t>
+      </w:r>
+      <w:r>
+        <w:t xml:space="preserve"> is an outlier in terms of yearly sales with second highest total yearly sales of about 543,132 among the eleven cities and an average yearly sale of about 45,261.</w:t>
+      </w:r>
+      <w:r>
+        <w:t xml:space="preserve">Being the third largest city in terms of population and household under 18, fourth city with the largest number of families and densely populated area, this raises </w:t>
+      </w:r>
+      <w:r>
+        <w:t>the</w:t>
+      </w:r>
+      <w:r>
+        <w:t xml:space="preserve"> question why it is the second city with the highest sales</w:t>
+      </w:r>
+      <w:r>
+        <w:t xml:space="preserve"> year</w:t>
+      </w:r>
+      <w:r>
+        <w:t xml:space="preserve">. </w:t>
+      </w:r>
+    </w:p>
+    <w:p>
+      <w:pPr>
+        <w:pStyle w:val="ListParagraph"/>
+      </w:pPr>
+      <w:r>
+        <w:t xml:space="preserve">I chose to include the city in the dataset because the monthly sale has been fairly consistent throughout the month of the year with the highest sales made in September with a </w:t>
+      </w:r>
+      <w:r>
+        <w:t>total sale</w:t>
+      </w:r>
+      <w:r>
+        <w:t xml:space="preserve"> of about 49,032 and the lowest sales made in February with a </w:t>
+      </w:r>
+      <w:r>
+        <w:t>total sale</w:t>
+      </w:r>
+      <w:r>
+        <w:t xml:space="preserve"> of about 41,796. This monthly sales data </w:t>
+      </w:r>
+      <w:r>
+        <w:t>justifies the high number of yearly sales in 2010.</w:t>
+      </w:r>
+    </w:p>
+    <w:p>
+      <w:pPr>
+        <w:pStyle w:val="ListParagraph"/>
+      </w:pPr>
+      <w:r>
+        <w:t>To accurately answer the question on why Gillette is the second city with the most yearly sales, data about family income and number of family member under 18 will be needed.</w:t>
       </w:r>
     </w:p>
     <w:sectPr>
@@ -1057,6 +1268,92 @@
     </w:lvl>
   </w:abstractNum>
   <w:abstractNum w:abstractNumId="1" w15:restartNumberingAfterBreak="0">
+    <w:nsid w:val="69E83B3F"/>
+    <w:multiLevelType w:val="hybridMultilevel"/>
+    <w:tmpl w:val="46F6BABE"/>
+    <w:lvl w:ilvl="0" w:tplc="0409000F">
+      <w:start w:val="1"/>
+      <w:numFmt w:val="decimal"/>
+      <w:lvlText w:val="%1."/>
+      <w:lvlJc w:val="left"/>
+      <w:pPr>
+        <w:ind w:left="720" w:hanging="360"/>
+      </w:pPr>
+    </w:lvl>
+    <w:lvl w:ilvl="1" w:tplc="04090019" w:tentative="1">
+      <w:start w:val="1"/>
+      <w:numFmt w:val="lowerLetter"/>
+      <w:lvlText w:val="%2."/>
+      <w:lvlJc w:val="left"/>
+      <w:pPr>
+        <w:ind w:left="1440" w:hanging="360"/>
+      </w:pPr>
+    </w:lvl>
+    <w:lvl w:ilvl="2" w:tplc="0409001B" w:tentative="1">
+      <w:start w:val="1"/>
+      <w:numFmt w:val="lowerRoman"/>
+      <w:lvlText w:val="%3."/>
+      <w:lvlJc w:val="right"/>
+      <w:pPr>
+        <w:ind w:left="2160" w:hanging="180"/>
+      </w:pPr>
+    </w:lvl>
+    <w:lvl w:ilvl="3" w:tplc="0409000F" w:tentative="1">
+      <w:start w:val="1"/>
+      <w:numFmt w:val="decimal"/>
+      <w:lvlText w:val="%4."/>
+      <w:lvlJc w:val="left"/>
+      <w:pPr>
+        <w:ind w:left="2880" w:hanging="360"/>
+      </w:pPr>
+    </w:lvl>
+    <w:lvl w:ilvl="4" w:tplc="04090019" w:tentative="1">
+      <w:start w:val="1"/>
+      <w:numFmt w:val="lowerLetter"/>
+      <w:lvlText w:val="%5."/>
+      <w:lvlJc w:val="left"/>
+      <w:pPr>
+        <w:ind w:left="3600" w:hanging="360"/>
+      </w:pPr>
+    </w:lvl>
+    <w:lvl w:ilvl="5" w:tplc="0409001B" w:tentative="1">
+      <w:start w:val="1"/>
+      <w:numFmt w:val="lowerRoman"/>
+      <w:lvlText w:val="%6."/>
+      <w:lvlJc w:val="right"/>
+      <w:pPr>
+        <w:ind w:left="4320" w:hanging="180"/>
+      </w:pPr>
+    </w:lvl>
+    <w:lvl w:ilvl="6" w:tplc="0409000F" w:tentative="1">
+      <w:start w:val="1"/>
+      <w:numFmt w:val="decimal"/>
+      <w:lvlText w:val="%7."/>
+      <w:lvlJc w:val="left"/>
+      <w:pPr>
+        <w:ind w:left="5040" w:hanging="360"/>
+      </w:pPr>
+    </w:lvl>
+    <w:lvl w:ilvl="7" w:tplc="04090019" w:tentative="1">
+      <w:start w:val="1"/>
+      <w:numFmt w:val="lowerLetter"/>
+      <w:lvlText w:val="%8."/>
+      <w:lvlJc w:val="left"/>
+      <w:pPr>
+        <w:ind w:left="5760" w:hanging="360"/>
+      </w:pPr>
+    </w:lvl>
+    <w:lvl w:ilvl="8" w:tplc="0409001B" w:tentative="1">
+      <w:start w:val="1"/>
+      <w:numFmt w:val="lowerRoman"/>
+      <w:lvlText w:val="%9."/>
+      <w:lvlJc w:val="right"/>
+      <w:pPr>
+        <w:ind w:left="6480" w:hanging="180"/>
+      </w:pPr>
+    </w:lvl>
+  </w:abstractNum>
+  <w:abstractNum w:abstractNumId="2" w15:restartNumberingAfterBreak="0">
     <w:nsid w:val="7A11344C"/>
     <w:multiLevelType w:val="multilevel"/>
     <w:tmpl w:val="14205622"/>
@@ -1170,10 +1467,13 @@
     </w:lvl>
   </w:abstractNum>
   <w:num w:numId="1">
-    <w:abstractNumId w:val="1"/>
+    <w:abstractNumId w:val="2"/>
   </w:num>
   <w:num w:numId="2">
     <w:abstractNumId w:val="0"/>
+  </w:num>
+  <w:num w:numId="3">
+    <w:abstractNumId w:val="1"/>
   </w:num>
 </w:numbering>
 </file>
@@ -1699,7 +1999,6 @@
   <w:style w:type="character" w:default="1" w:styleId="DefaultParagraphFont">
     <w:name w:val="Default Paragraph Font"/>
     <w:uiPriority w:val="1"/>
-    <w:semiHidden/>
     <w:unhideWhenUsed/>
   </w:style>
   <w:style w:type="table" w:default="1" w:styleId="TableNormal">

</xml_diff>